<commit_message>
Changed diagonal value from 27 to 26 and updated version number to 0.6
git-svn-id: svn+ssh://software.sandia.gov/svn/hpcg/trunk@186 5e06a57e-6b39-4354-92a0-249a7d0c5410
</commit_message>
<xml_diff>
--- a/web/doc/HPCG-Specification.docx
+++ b/web/doc/HPCG-Specification.docx
@@ -188,39 +188,7 @@
           <w:rFonts w:ascii="Arial" w:hAnsi="Arial" w:cs="Arial"/>
           <w:color w:val="000000" w:themeColor="text1"/>
         </w:rPr>
-        <w:t xml:space="preserve">Jack Dongarra and </w:t>
-      </w:r>
-      <w:proofErr w:type="spellStart"/>
-      <w:r>
-        <w:rPr>
-          <w:rFonts w:ascii="Arial" w:hAnsi="Arial" w:cs="Arial"/>
-          <w:color w:val="000000" w:themeColor="text1"/>
-        </w:rPr>
-        <w:t>Piotr</w:t>
-      </w:r>
-      <w:proofErr w:type="spellEnd"/>
-      <w:r>
-        <w:rPr>
-          <w:rFonts w:ascii="Arial" w:hAnsi="Arial" w:cs="Arial"/>
-          <w:color w:val="000000" w:themeColor="text1"/>
-        </w:rPr>
-        <w:t xml:space="preserve"> </w:t>
-      </w:r>
-      <w:proofErr w:type="spellStart"/>
-      <w:r>
-        <w:rPr>
-          <w:rFonts w:ascii="Arial" w:hAnsi="Arial" w:cs="Arial"/>
-          <w:color w:val="000000" w:themeColor="text1"/>
-        </w:rPr>
-        <w:t>Luszczek</w:t>
-      </w:r>
-      <w:proofErr w:type="spellEnd"/>
-      <w:r>
-        <w:rPr>
-          <w:rFonts w:ascii="Arial" w:hAnsi="Arial" w:cs="Arial"/>
-          <w:color w:val="000000" w:themeColor="text1"/>
-        </w:rPr>
-        <w:t>, University of Tennessee</w:t>
+        <w:t>Jack Dongarra and Piotr Luszczek, University of Tennessee</w:t>
       </w:r>
     </w:p>
     <w:p>
@@ -275,21 +243,7 @@
           <w:color w:val="000000" w:themeColor="text1"/>
         </w:rPr>
         <w:br/>
-        <w:t xml:space="preserve">Albuquerque, New </w:t>
-      </w:r>
-      <w:proofErr w:type="gramStart"/>
-      <w:r>
-        <w:rPr>
-          <w:color w:val="000000" w:themeColor="text1"/>
-        </w:rPr>
-        <w:t>Mexico  87185</w:t>
-      </w:r>
-      <w:proofErr w:type="gramEnd"/>
-      <w:r>
-        <w:rPr>
-          <w:color w:val="000000" w:themeColor="text1"/>
-        </w:rPr>
-        <w:t xml:space="preserve"> and Livermore, California  94550</w:t>
+        <w:t>Albuquerque, New Mexico  87185 and Livermore, California  94550</w:t>
       </w:r>
     </w:p>
     <w:p>
@@ -1625,21 +1579,7 @@
           <w:color w:val="000000" w:themeColor="text1"/>
         </w:rPr>
         <w:br/>
-        <w:t xml:space="preserve">Albuquerque, New </w:t>
-      </w:r>
-      <w:proofErr w:type="gramStart"/>
-      <w:r>
-        <w:rPr>
-          <w:color w:val="000000" w:themeColor="text1"/>
-        </w:rPr>
-        <w:t>Mexico  87185</w:t>
-      </w:r>
-      <w:proofErr w:type="gramEnd"/>
-      <w:r>
-        <w:rPr>
-          <w:color w:val="000000" w:themeColor="text1"/>
-        </w:rPr>
-        <w:t>-MS 1320</w:t>
+        <w:t>Albuquerque, New Mexico  87185-MS 1320</w:t>
       </w:r>
     </w:p>
     <w:p>
@@ -1671,28 +1611,12 @@
           <w:color w:val="000000" w:themeColor="text1"/>
         </w:rPr>
       </w:pPr>
-      <w:proofErr w:type="spellStart"/>
-      <w:r>
-        <w:rPr>
-          <w:color w:val="000000" w:themeColor="text1"/>
-        </w:rPr>
-        <w:t>Piotr</w:t>
-      </w:r>
-      <w:proofErr w:type="spellEnd"/>
-      <w:r>
-        <w:rPr>
-          <w:color w:val="000000" w:themeColor="text1"/>
-        </w:rPr>
-        <w:t xml:space="preserve"> </w:t>
-      </w:r>
-      <w:proofErr w:type="spellStart"/>
-      <w:r>
-        <w:rPr>
-          <w:color w:val="000000" w:themeColor="text1"/>
-        </w:rPr>
-        <w:t>Luszczek</w:t>
-      </w:r>
-      <w:proofErr w:type="spellEnd"/>
+      <w:r>
+        <w:rPr>
+          <w:color w:val="000000" w:themeColor="text1"/>
+        </w:rPr>
+        <w:t>Piotr Luszczek</w:t>
+      </w:r>
     </w:p>
     <w:p>
       <w:pPr>
@@ -2097,49 +2021,7 @@
         <w:rPr>
           <w:color w:val="000000" w:themeColor="text1"/>
         </w:rPr>
-        <w:t xml:space="preserve"> We also thank Simon Hammond, Mahesh </w:t>
-      </w:r>
-      <w:proofErr w:type="spellStart"/>
-      <w:r>
-        <w:rPr>
-          <w:color w:val="000000" w:themeColor="text1"/>
-        </w:rPr>
-        <w:t>Rajan</w:t>
-      </w:r>
-      <w:proofErr w:type="spellEnd"/>
-      <w:r>
-        <w:rPr>
-          <w:color w:val="000000" w:themeColor="text1"/>
-        </w:rPr>
-        <w:t xml:space="preserve">, Doug </w:t>
-      </w:r>
-      <w:proofErr w:type="spellStart"/>
-      <w:r>
-        <w:rPr>
-          <w:color w:val="000000" w:themeColor="text1"/>
-        </w:rPr>
-        <w:t>Doerfler</w:t>
-      </w:r>
-      <w:proofErr w:type="spellEnd"/>
-      <w:r>
-        <w:rPr>
-          <w:color w:val="000000" w:themeColor="text1"/>
-        </w:rPr>
-        <w:t xml:space="preserve"> and Christian </w:t>
-      </w:r>
-      <w:proofErr w:type="spellStart"/>
-      <w:r>
-        <w:rPr>
-          <w:color w:val="000000" w:themeColor="text1"/>
-        </w:rPr>
-        <w:t>Trott</w:t>
-      </w:r>
-      <w:proofErr w:type="spellEnd"/>
-      <w:r>
-        <w:rPr>
-          <w:color w:val="000000" w:themeColor="text1"/>
-        </w:rPr>
-        <w:t xml:space="preserve"> for their efforts to test early versions of HPCG and give valuable feedback.</w:t>
+        <w:t xml:space="preserve"> We also thank Simon Hammond, Mahesh Rajan, Doug Doerfler and Christian Trott for their efforts to test early versions of HPCG and give valuable feedback.</w:t>
       </w:r>
     </w:p>
     <w:p>
@@ -2164,12 +2046,6 @@
           <w:color w:val="000000" w:themeColor="text1"/>
         </w:rPr>
         <w:br w:type="page"/>
-      </w:r>
-      <w:r>
-        <w:rPr>
-          <w:color w:val="000000" w:themeColor="text1"/>
-        </w:rPr>
-        <w:lastRenderedPageBreak/>
         <w:t>Contents</w:t>
       </w:r>
     </w:p>
@@ -3167,7 +3043,6 @@
       </w:pPr>
       <w:bookmarkStart w:id="7" w:name="_Toc241724213"/>
       <w:r>
-        <w:lastRenderedPageBreak/>
         <w:t>Introduction</w:t>
       </w:r>
       <w:bookmarkEnd w:id="7"/>
@@ -3443,21 +3318,7 @@
         <w:rPr>
           <w:color w:val="000000" w:themeColor="text1"/>
         </w:rPr>
-        <w:t xml:space="preserve"> heat diffusion model with zero </w:t>
-      </w:r>
-      <w:proofErr w:type="spellStart"/>
-      <w:r>
-        <w:rPr>
-          <w:color w:val="000000" w:themeColor="text1"/>
-        </w:rPr>
-        <w:t>Dirichlet</w:t>
-      </w:r>
-      <w:proofErr w:type="spellEnd"/>
-      <w:r>
-        <w:rPr>
-          <w:color w:val="000000" w:themeColor="text1"/>
-        </w:rPr>
-        <w:t xml:space="preserve"> boundary conditions.  The global domain </w:t>
+        <w:t xml:space="preserve"> heat diffusion model with zero Dirichlet boundary conditions.  The global domain </w:t>
       </w:r>
       <w:r>
         <w:rPr>
@@ -3522,21 +3383,7 @@
         <w:rPr>
           <w:color w:val="000000" w:themeColor="text1"/>
         </w:rPr>
-        <w:t xml:space="preserve"> are the local </w:t>
-      </w:r>
-      <w:proofErr w:type="spellStart"/>
-      <w:r>
-        <w:rPr>
-          <w:color w:val="000000" w:themeColor="text1"/>
-        </w:rPr>
-        <w:t>subgrid</w:t>
-      </w:r>
-      <w:proofErr w:type="spellEnd"/>
-      <w:r>
-        <w:rPr>
-          <w:color w:val="000000" w:themeColor="text1"/>
-        </w:rPr>
-        <w:t xml:space="preserve"> dimensions</w:t>
+        <w:t xml:space="preserve"> are the local subgrid dimensions</w:t>
       </w:r>
       <w:r>
         <w:rPr>
@@ -3587,19 +3434,11 @@
           </v:shape>
         </w:pict>
       </w:r>
-      <w:proofErr w:type="gramStart"/>
-      <w:r>
-        <w:rPr>
-          <w:color w:val="000000" w:themeColor="text1"/>
-        </w:rPr>
-        <w:t>,</w:t>
-      </w:r>
-      <w:proofErr w:type="gramEnd"/>
-      <w:r>
-        <w:rPr>
-          <w:color w:val="000000" w:themeColor="text1"/>
-        </w:rPr>
-        <w:t xml:space="preserve"> </w:t>
+      <w:r>
+        <w:rPr>
+          <w:color w:val="000000" w:themeColor="text1"/>
+        </w:rPr>
+        <w:t xml:space="preserve">, </w:t>
       </w:r>
       <w:r>
         <w:rPr>
@@ -3859,7 +3698,21 @@
         <w:rPr>
           <w:color w:val="000000" w:themeColor="text1"/>
         </w:rPr>
-        <w:t>A symmetric, positive definite, nonsingular linear operator.</w:t>
+        <w:t xml:space="preserve">A symmetric, </w:t>
+      </w:r>
+      <w:ins w:id="10" w:author="Piotr Luszczek" w:date="2013-11-11T14:17:00Z">
+        <w:r>
+          <w:rPr>
+            <w:color w:val="000000" w:themeColor="text1"/>
+          </w:rPr>
+          <w:t xml:space="preserve">(weakly) </w:t>
+        </w:r>
+      </w:ins>
+      <w:r>
+        <w:rPr>
+          <w:color w:val="000000" w:themeColor="text1"/>
+        </w:rPr>
+        <w:t>positive definite, nonsingular linear operator.</w:t>
       </w:r>
     </w:p>
     <w:p>
@@ -4037,14 +3890,7 @@
         <w:rPr>
           <w:color w:val="000000" w:themeColor="text1"/>
         </w:rPr>
-        <w:t xml:space="preserve"> and we do not expect </w:t>
-      </w:r>
-      <w:r>
-        <w:rPr>
-          <w:color w:val="000000" w:themeColor="text1"/>
-        </w:rPr>
-        <w:lastRenderedPageBreak/>
-        <w:t>convergence to the solution</w:t>
+        <w:t xml:space="preserve"> and we do not expect convergence to the solution</w:t>
       </w:r>
       <w:r>
         <w:rPr>
@@ -4141,21 +3987,7 @@
         <w:rPr>
           <w:color w:val="000000" w:themeColor="text1"/>
         </w:rPr>
-        <w:t xml:space="preserve">we have compiled HPCG with the default MPI and </w:t>
-      </w:r>
-      <w:proofErr w:type="spellStart"/>
-      <w:r>
-        <w:rPr>
-          <w:color w:val="000000" w:themeColor="text1"/>
-        </w:rPr>
-        <w:t>OpenMP</w:t>
-      </w:r>
-      <w:proofErr w:type="spellEnd"/>
-      <w:r>
-        <w:rPr>
-          <w:color w:val="000000" w:themeColor="text1"/>
-        </w:rPr>
-        <w:t xml:space="preserve"> modes enabled.  Then, assuming a bash Linux terminal window</w:t>
+        <w:t>we have compiled HPCG with the default MPI and OpenMP modes enabled.  Then, assuming a bash Linux terminal window</w:t>
       </w:r>
       <w:r>
         <w:rPr>
@@ -4195,20 +4027,7 @@
           <w:color w:val="000000" w:themeColor="text1"/>
         </w:rPr>
         <w:tab/>
-      </w:r>
-      <w:proofErr w:type="gramStart"/>
-      <w:r>
-        <w:rPr>
-          <w:color w:val="000000" w:themeColor="text1"/>
-        </w:rPr>
-        <w:t>export</w:t>
-      </w:r>
-      <w:proofErr w:type="gramEnd"/>
-      <w:r>
-        <w:rPr>
-          <w:color w:val="000000" w:themeColor="text1"/>
-        </w:rPr>
-        <w:t xml:space="preserve"> OMP_NUM_THREADS=1</w:t>
+        <w:t>export OMP_NUM_THREADS=1</w:t>
       </w:r>
     </w:p>
     <w:p>
@@ -4224,37 +4043,14 @@
           <w:color w:val="000000" w:themeColor="text1"/>
         </w:rPr>
         <w:tab/>
-      </w:r>
-      <w:proofErr w:type="spellStart"/>
-      <w:proofErr w:type="gramStart"/>
-      <w:r>
-        <w:rPr>
-          <w:color w:val="000000" w:themeColor="text1"/>
-        </w:rPr>
-        <w:t>mpiexec</w:t>
-      </w:r>
-      <w:proofErr w:type="spellEnd"/>
-      <w:proofErr w:type="gramEnd"/>
-      <w:r>
-        <w:rPr>
-          <w:color w:val="000000" w:themeColor="text1"/>
-        </w:rPr>
-        <w:t xml:space="preserve"> –n 96 </w:t>
-      </w:r>
-      <w:r>
-        <w:rPr>
-          <w:color w:val="000000" w:themeColor="text1"/>
-        </w:rPr>
-        <w:t>./</w:t>
-      </w:r>
-      <w:proofErr w:type="spellStart"/>
-      <w:r>
-        <w:rPr>
-          <w:color w:val="000000" w:themeColor="text1"/>
-        </w:rPr>
-        <w:t>xhpcg</w:t>
-      </w:r>
-      <w:proofErr w:type="spellEnd"/>
+        <w:t xml:space="preserve">mpiexec –n 96 </w:t>
+      </w:r>
+      <w:r>
+        <w:rPr>
+          <w:color w:val="000000" w:themeColor="text1"/>
+        </w:rPr>
+        <w:t>./xhpcg</w:t>
+      </w:r>
       <w:r>
         <w:rPr>
           <w:color w:val="000000" w:themeColor="text1"/>
@@ -4270,19 +4066,11 @@
           <w:color w:val="000000" w:themeColor="text1"/>
         </w:rPr>
       </w:pPr>
-      <w:proofErr w:type="gramStart"/>
-      <w:r>
-        <w:rPr>
-          <w:color w:val="000000" w:themeColor="text1"/>
-        </w:rPr>
-        <w:t>will</w:t>
-      </w:r>
-      <w:proofErr w:type="gramEnd"/>
-      <w:r>
-        <w:rPr>
-          <w:color w:val="000000" w:themeColor="text1"/>
-        </w:rPr>
-        <w:t xml:space="preserve"> result in:</w:t>
+      <w:r>
+        <w:rPr>
+          <w:color w:val="000000" w:themeColor="text1"/>
+        </w:rPr>
+        <w:t>will result in:</w:t>
       </w:r>
     </w:p>
     <w:p>
@@ -4306,7 +4094,7 @@
           <v:shape id="_x0000_i1028" type="#_x0000_t75" style="width:122pt;height:18pt" o:ole="">
             <v:imagedata r:id="rId24" o:title=""/>
           </v:shape>
-          <o:OLEObject Type="Embed" ProgID="Equation.DSMT4" ShapeID="_x0000_i1028" DrawAspect="Content" ObjectID="_1317237198" r:id="rId25"/>
+          <o:OLEObject Type="Embed" ProgID="Equation.DSMT4" ShapeID="_x0000_i1028" DrawAspect="Content" ObjectID="_1319544026" r:id="rId25"/>
         </w:object>
       </w:r>
     </w:p>
@@ -4331,7 +4119,7 @@
           <v:shape id="_x0000_i1029" type="#_x0000_t75" style="width:116pt;height:18pt" o:ole="">
             <v:imagedata r:id="rId26" o:title=""/>
           </v:shape>
-          <o:OLEObject Type="Embed" ProgID="Equation.3" ShapeID="_x0000_i1029" DrawAspect="Content" ObjectID="_1317237199" r:id="rId27"/>
+          <o:OLEObject Type="Embed" ProgID="Equation.3" ShapeID="_x0000_i1029" DrawAspect="Content" ObjectID="_1319544027" r:id="rId27"/>
         </w:object>
       </w:r>
     </w:p>
@@ -4419,16 +4207,8 @@
         <w:rPr>
           <w:color w:val="000000" w:themeColor="text1"/>
         </w:rPr>
-        <w:t>Global number of equations</w:t>
-      </w:r>
-      <w:proofErr w:type="gramStart"/>
-      <w:r>
-        <w:rPr>
-          <w:color w:val="000000" w:themeColor="text1"/>
-        </w:rPr>
-        <w:t>:     48,384,000</w:t>
-      </w:r>
-      <w:proofErr w:type="gramEnd"/>
+        <w:t>Global number of equations:     48,384,000</w:t>
+      </w:r>
     </w:p>
     <w:p>
       <w:pPr>
@@ -4446,21 +4226,7 @@
         <w:rPr>
           <w:color w:val="000000" w:themeColor="text1"/>
         </w:rPr>
-        <w:t xml:space="preserve">Global number of </w:t>
-      </w:r>
-      <w:proofErr w:type="spellStart"/>
-      <w:r>
-        <w:rPr>
-          <w:color w:val="000000" w:themeColor="text1"/>
-        </w:rPr>
-        <w:t>nonzeros</w:t>
-      </w:r>
-      <w:proofErr w:type="spellEnd"/>
-      <w:r>
-        <w:rPr>
-          <w:color w:val="000000" w:themeColor="text1"/>
-        </w:rPr>
-        <w:t xml:space="preserve">: </w:t>
+        <w:t xml:space="preserve">Global number of nonzeros: </w:t>
       </w:r>
       <w:r>
         <w:rPr>
@@ -4554,8 +4320,6 @@
           <w:szCs w:val="28"/>
         </w:rPr>
       </w:pPr>
-      <w:bookmarkStart w:id="10" w:name="_GoBack"/>
-      <w:bookmarkEnd w:id="10"/>
       <w:r>
         <w:rPr>
           <w:noProof/>
@@ -4631,7 +4395,6 @@
                                 <w:sz w:val="28"/>
                               </w:rPr>
                             </w:pPr>
-                            <w:proofErr w:type="gramStart"/>
                             <w:r>
                               <w:rPr>
                                 <w:i/>
@@ -4649,7 +4412,6 @@
                               </w:rPr>
                               <w:t>0</w:t>
                             </w:r>
-                            <w:proofErr w:type="gramEnd"/>
                             <w:r>
                               <w:rPr>
                                 <w:color w:val="000000" w:themeColor="text1"/>
@@ -4758,7 +4520,6 @@
                               </w:rPr>
                               <w:t xml:space="preserve">Loop </w:t>
                             </w:r>
-                            <w:proofErr w:type="spellStart"/>
                             <w:r>
                               <w:rPr>
                                 <w:i/>
@@ -4767,7 +4528,6 @@
                               </w:rPr>
                               <w:t>i</w:t>
                             </w:r>
-                            <w:proofErr w:type="spellEnd"/>
                             <w:r>
                               <w:rPr>
                                 <w:color w:val="000000" w:themeColor="text1"/>
@@ -4789,8 +4549,6 @@
                                 <w:sz w:val="28"/>
                               </w:rPr>
                             </w:pPr>
-                            <w:proofErr w:type="spellStart"/>
-                            <w:proofErr w:type="gramStart"/>
                             <w:r>
                               <w:rPr>
                                 <w:i/>
@@ -4808,8 +4566,6 @@
                               </w:rPr>
                               <w:t>i</w:t>
                             </w:r>
-                            <w:proofErr w:type="spellEnd"/>
-                            <w:proofErr w:type="gramEnd"/>
                             <w:r>
                               <w:rPr>
                                 <w:color w:val="000000" w:themeColor="text1"/>
@@ -4865,23 +4621,13 @@
                                 <w:sz w:val="28"/>
                               </w:rPr>
                             </w:pPr>
-                            <w:proofErr w:type="gramStart"/>
                             <w:r>
                               <w:rPr>
                                 <w:color w:val="000000" w:themeColor="text1"/>
                                 <w:sz w:val="28"/>
                               </w:rPr>
-                              <w:t>if</w:t>
+                              <w:t xml:space="preserve">if </w:t>
                             </w:r>
-                            <w:proofErr w:type="gramEnd"/>
-                            <w:r>
-                              <w:rPr>
-                                <w:color w:val="000000" w:themeColor="text1"/>
-                                <w:sz w:val="28"/>
-                              </w:rPr>
-                              <w:t xml:space="preserve"> </w:t>
-                            </w:r>
-                            <w:proofErr w:type="spellStart"/>
                             <w:r>
                               <w:rPr>
                                 <w:i/>
@@ -4890,7 +4636,6 @@
                               </w:rPr>
                               <w:t>i</w:t>
                             </w:r>
-                            <w:proofErr w:type="spellEnd"/>
                             <w:r>
                               <w:rPr>
                                 <w:color w:val="000000" w:themeColor="text1"/>
@@ -4912,7 +4657,6 @@
                                 <w:sz w:val="28"/>
                               </w:rPr>
                             </w:pPr>
-                            <w:proofErr w:type="gramStart"/>
                             <w:r>
                               <w:rPr>
                                 <w:i/>
@@ -4930,7 +4674,6 @@
                               </w:rPr>
                               <w:t>i</w:t>
                             </w:r>
-                            <w:proofErr w:type="gramEnd"/>
                             <w:r>
                               <w:rPr>
                                 <w:color w:val="000000" w:themeColor="text1"/>
@@ -4938,7 +4681,6 @@
                               </w:rPr>
                               <w:t xml:space="preserve"> := </w:t>
                             </w:r>
-                            <w:proofErr w:type="spellStart"/>
                             <w:r>
                               <w:rPr>
                                 <w:i/>
@@ -4956,7 +4698,6 @@
                               </w:rPr>
                               <w:t>i</w:t>
                             </w:r>
-                            <w:proofErr w:type="spellEnd"/>
                           </w:p>
                           <w:p>
                             <w:pPr>
@@ -4971,7 +4712,6 @@
                                 <w:sz w:val="28"/>
                               </w:rPr>
                             </w:pPr>
-                            <w:proofErr w:type="gramStart"/>
                             <w:r>
                               <w:rPr>
                                 <w:rFonts w:ascii="Symbol" w:hAnsi="Symbol"/>
@@ -4981,7 +4721,6 @@
                               </w:rPr>
                               <w:t></w:t>
                             </w:r>
-                            <w:proofErr w:type="spellStart"/>
                             <w:r>
                               <w:rPr>
                                 <w:i/>
@@ -4991,23 +4730,13 @@
                               </w:rPr>
                               <w:t>i</w:t>
                             </w:r>
-                            <w:proofErr w:type="spellEnd"/>
                             <w:r>
                               <w:rPr>
                                 <w:color w:val="000000" w:themeColor="text1"/>
                                 <w:sz w:val="28"/>
                               </w:rPr>
-                              <w:t xml:space="preserve"> :=</w:t>
+                              <w:t xml:space="preserve"> := </w:t>
                             </w:r>
-                            <w:proofErr w:type="gramEnd"/>
-                            <w:r>
-                              <w:rPr>
-                                <w:color w:val="000000" w:themeColor="text1"/>
-                                <w:sz w:val="28"/>
-                              </w:rPr>
-                              <w:t xml:space="preserve"> </w:t>
-                            </w:r>
-                            <w:proofErr w:type="spellStart"/>
                             <w:r>
                               <w:rPr>
                                 <w:rStyle w:val="PlainTextChar"/>
@@ -5015,7 +4744,6 @@
                               </w:rPr>
                               <w:t>dot_product</w:t>
                             </w:r>
-                            <w:proofErr w:type="spellEnd"/>
                             <w:r>
                               <w:rPr>
                                 <w:color w:val="000000" w:themeColor="text1"/>
@@ -5076,7 +4804,6 @@
                                 <w:sz w:val="28"/>
                               </w:rPr>
                             </w:pPr>
-                            <w:proofErr w:type="gramStart"/>
                             <w:r>
                               <w:rPr>
                                 <w:color w:val="000000" w:themeColor="text1"/>
@@ -5084,7 +4811,6 @@
                               </w:rPr>
                               <w:t>else</w:t>
                             </w:r>
-                            <w:proofErr w:type="gramEnd"/>
                           </w:p>
                           <w:p>
                             <w:pPr>
@@ -5099,7 +4825,6 @@
                                 <w:sz w:val="28"/>
                               </w:rPr>
                             </w:pPr>
-                            <w:proofErr w:type="gramStart"/>
                             <w:r>
                               <w:rPr>
                                 <w:rFonts w:ascii="Symbol" w:hAnsi="Symbol"/>
@@ -5109,7 +4834,6 @@
                               </w:rPr>
                               <w:t></w:t>
                             </w:r>
-                            <w:proofErr w:type="spellStart"/>
                             <w:r>
                               <w:rPr>
                                 <w:i/>
@@ -5119,23 +4843,13 @@
                               </w:rPr>
                               <w:t>i</w:t>
                             </w:r>
-                            <w:proofErr w:type="spellEnd"/>
                             <w:r>
                               <w:rPr>
                                 <w:color w:val="000000" w:themeColor="text1"/>
                                 <w:sz w:val="28"/>
                               </w:rPr>
-                              <w:t xml:space="preserve"> :=</w:t>
+                              <w:t xml:space="preserve"> := </w:t>
                             </w:r>
-                            <w:proofErr w:type="gramEnd"/>
-                            <w:r>
-                              <w:rPr>
-                                <w:color w:val="000000" w:themeColor="text1"/>
-                                <w:sz w:val="28"/>
-                              </w:rPr>
-                              <w:t xml:space="preserve"> </w:t>
-                            </w:r>
-                            <w:proofErr w:type="spellStart"/>
                             <w:r>
                               <w:rPr>
                                 <w:rStyle w:val="PlainTextChar"/>
@@ -5143,7 +4857,6 @@
                               </w:rPr>
                               <w:t>dot_product</w:t>
                             </w:r>
-                            <w:proofErr w:type="spellEnd"/>
                             <w:r>
                               <w:rPr>
                                 <w:color w:val="000000" w:themeColor="text1"/>
@@ -5204,7 +4917,6 @@
                                 <w:sz w:val="28"/>
                               </w:rPr>
                             </w:pPr>
-                            <w:proofErr w:type="gramStart"/>
                             <w:r>
                               <w:rPr>
                                 <w:rFonts w:ascii="Symbol" w:hAnsi="Symbol"/>
@@ -5230,15 +4942,7 @@
                                 <w:color w:val="000000" w:themeColor="text1"/>
                                 <w:sz w:val="28"/>
                               </w:rPr>
-                              <w:t xml:space="preserve"> :=</w:t>
-                            </w:r>
-                            <w:proofErr w:type="gramEnd"/>
-                            <w:r>
-                              <w:rPr>
-                                <w:color w:val="000000" w:themeColor="text1"/>
-                                <w:sz w:val="28"/>
-                              </w:rPr>
-                              <w:t xml:space="preserve"> </w:t>
+                              <w:t xml:space="preserve"> := </w:t>
                             </w:r>
                             <w:r>
                               <w:rPr>
@@ -5249,7 +4953,6 @@
                               </w:rPr>
                               <w:t></w:t>
                             </w:r>
-                            <w:proofErr w:type="spellStart"/>
                             <w:r>
                               <w:rPr>
                                 <w:i/>
@@ -5259,7 +4962,6 @@
                               </w:rPr>
                               <w:t>i</w:t>
                             </w:r>
-                            <w:proofErr w:type="spellEnd"/>
                             <w:r>
                               <w:rPr>
                                 <w:color w:val="000000" w:themeColor="text1"/>
@@ -5307,7 +5009,6 @@
                                 <w:sz w:val="28"/>
                               </w:rPr>
                             </w:pPr>
-                            <w:proofErr w:type="gramStart"/>
                             <w:r>
                               <w:rPr>
                                 <w:i/>
@@ -5325,7 +5026,6 @@
                               </w:rPr>
                               <w:t>i</w:t>
                             </w:r>
-                            <w:proofErr w:type="gramEnd"/>
                             <w:r>
                               <w:rPr>
                                 <w:color w:val="000000" w:themeColor="text1"/>
@@ -5342,7 +5042,6 @@
                               </w:rPr>
                               <w:t></w:t>
                             </w:r>
-                            <w:proofErr w:type="spellStart"/>
                             <w:r>
                               <w:rPr>
                                 <w:i/>
@@ -5352,7 +5051,6 @@
                               </w:rPr>
                               <w:t>i</w:t>
                             </w:r>
-                            <w:proofErr w:type="spellEnd"/>
                             <w:r>
                               <w:rPr>
                                 <w:color w:val="000000" w:themeColor="text1"/>
@@ -5415,21 +5113,12 @@
                                 <w:sz w:val="28"/>
                               </w:rPr>
                             </w:pPr>
-                            <w:proofErr w:type="gramStart"/>
                             <w:r>
                               <w:rPr>
                                 <w:color w:val="000000" w:themeColor="text1"/>
                                 <w:sz w:val="28"/>
                               </w:rPr>
-                              <w:t>end</w:t>
-                            </w:r>
-                            <w:proofErr w:type="gramEnd"/>
-                            <w:r>
-                              <w:rPr>
-                                <w:color w:val="000000" w:themeColor="text1"/>
-                                <w:sz w:val="28"/>
-                              </w:rPr>
-                              <w:t xml:space="preserve"> if</w:t>
+                              <w:t>end if</w:t>
                             </w:r>
                           </w:p>
                           <w:p>
@@ -5445,7 +5134,6 @@
                                 <w:sz w:val="28"/>
                               </w:rPr>
                             </w:pPr>
-                            <w:proofErr w:type="gramStart"/>
                             <w:r>
                               <w:rPr>
                                 <w:rFonts w:ascii="Symbol" w:hAnsi="Symbol"/>
@@ -5455,7 +5143,6 @@
                               </w:rPr>
                               <w:t></w:t>
                             </w:r>
-                            <w:proofErr w:type="spellStart"/>
                             <w:r>
                               <w:rPr>
                                 <w:i/>
@@ -5465,23 +5152,13 @@
                               </w:rPr>
                               <w:t>i</w:t>
                             </w:r>
-                            <w:proofErr w:type="spellEnd"/>
                             <w:r>
                               <w:rPr>
                                 <w:color w:val="000000" w:themeColor="text1"/>
                                 <w:sz w:val="28"/>
                               </w:rPr>
-                              <w:t xml:space="preserve"> :=</w:t>
+                              <w:t xml:space="preserve"> := </w:t>
                             </w:r>
-                            <w:proofErr w:type="gramEnd"/>
-                            <w:r>
-                              <w:rPr>
-                                <w:color w:val="000000" w:themeColor="text1"/>
-                                <w:sz w:val="28"/>
-                              </w:rPr>
-                              <w:t xml:space="preserve"> </w:t>
-                            </w:r>
-                            <w:proofErr w:type="spellStart"/>
                             <w:r>
                               <w:rPr>
                                 <w:rStyle w:val="PlainTextChar"/>
@@ -5489,7 +5166,6 @@
                               </w:rPr>
                               <w:t>dot_product</w:t>
                             </w:r>
-                            <w:proofErr w:type="spellEnd"/>
                             <w:r>
                               <w:rPr>
                                 <w:color w:val="000000" w:themeColor="text1"/>
@@ -5521,7 +5197,6 @@
                               </w:rPr>
                               <w:t xml:space="preserve">, </w:t>
                             </w:r>
-                            <w:proofErr w:type="spellStart"/>
                             <w:r>
                               <w:rPr>
                                 <w:i/>
@@ -5539,7 +5214,6 @@
                               </w:rPr>
                               <w:t>i</w:t>
                             </w:r>
-                            <w:proofErr w:type="spellEnd"/>
                             <w:r>
                               <w:rPr>
                                 <w:color w:val="000000" w:themeColor="text1"/>
@@ -5547,7 +5221,6 @@
                               </w:rPr>
                               <w:t>) /</w:t>
                             </w:r>
-                            <w:proofErr w:type="spellStart"/>
                             <w:r>
                               <w:rPr>
                                 <w:rStyle w:val="PlainTextChar"/>
@@ -5555,7 +5228,6 @@
                               </w:rPr>
                               <w:t>dot_product</w:t>
                             </w:r>
-                            <w:proofErr w:type="spellEnd"/>
                             <w:r>
                               <w:rPr>
                                 <w:color w:val="000000" w:themeColor="text1"/>
@@ -5640,7 +5312,6 @@
                                 <w:sz w:val="28"/>
                               </w:rPr>
                             </w:pPr>
-                            <w:proofErr w:type="gramStart"/>
                             <w:r>
                               <w:rPr>
                                 <w:i/>
@@ -5656,17 +5327,7 @@
                                 <w:sz w:val="28"/>
                                 <w:vertAlign w:val="subscript"/>
                               </w:rPr>
-                              <w:t>i</w:t>
-                            </w:r>
-                            <w:proofErr w:type="gramEnd"/>
-                            <w:r>
-                              <w:rPr>
-                                <w:i/>
-                                <w:color w:val="000000" w:themeColor="text1"/>
-                                <w:sz w:val="28"/>
-                                <w:vertAlign w:val="subscript"/>
-                              </w:rPr>
-                              <w:t>+1</w:t>
+                              <w:t>i+1</w:t>
                             </w:r>
                             <w:r>
                               <w:rPr>
@@ -5708,7 +5369,6 @@
                               </w:rPr>
                               <w:t></w:t>
                             </w:r>
-                            <w:proofErr w:type="spellStart"/>
                             <w:r>
                               <w:rPr>
                                 <w:i/>
@@ -5718,7 +5378,6 @@
                               </w:rPr>
                               <w:t>i</w:t>
                             </w:r>
-                            <w:proofErr w:type="spellEnd"/>
                             <w:r>
                               <w:rPr>
                                 <w:color w:val="000000" w:themeColor="text1"/>
@@ -5757,8 +5416,6 @@
                                 <w:sz w:val="28"/>
                               </w:rPr>
                             </w:pPr>
-                            <w:proofErr w:type="spellStart"/>
-                            <w:proofErr w:type="gramStart"/>
                             <w:r>
                               <w:rPr>
                                 <w:i/>
@@ -5776,8 +5433,6 @@
                               </w:rPr>
                               <w:t>i</w:t>
                             </w:r>
-                            <w:proofErr w:type="spellEnd"/>
-                            <w:proofErr w:type="gramEnd"/>
                             <w:r>
                               <w:rPr>
                                 <w:color w:val="000000" w:themeColor="text1"/>
@@ -5818,7 +5473,6 @@
                               </w:rPr>
                               <w:t></w:t>
                             </w:r>
-                            <w:proofErr w:type="spellStart"/>
                             <w:r>
                               <w:rPr>
                                 <w:i/>
@@ -5828,7 +5482,6 @@
                               </w:rPr>
                               <w:t>i</w:t>
                             </w:r>
-                            <w:proofErr w:type="spellEnd"/>
                             <w:r>
                               <w:rPr>
                                 <w:color w:val="000000" w:themeColor="text1"/>
@@ -5882,23 +5535,13 @@
                                 <w:sz w:val="28"/>
                               </w:rPr>
                             </w:pPr>
-                            <w:proofErr w:type="gramStart"/>
                             <w:r>
                               <w:rPr>
                                 <w:color w:val="000000" w:themeColor="text1"/>
                                 <w:sz w:val="28"/>
                               </w:rPr>
-                              <w:t>if</w:t>
+                              <w:t>if ||</w:t>
                             </w:r>
-                            <w:proofErr w:type="gramEnd"/>
-                            <w:r>
-                              <w:rPr>
-                                <w:color w:val="000000" w:themeColor="text1"/>
-                                <w:sz w:val="28"/>
-                              </w:rPr>
-                              <w:t xml:space="preserve"> ||</w:t>
-                            </w:r>
-                            <w:proofErr w:type="spellStart"/>
                             <w:r>
                               <w:rPr>
                                 <w:i/>
@@ -5916,7 +5559,6 @@
                               </w:rPr>
                               <w:t>i</w:t>
                             </w:r>
-                            <w:proofErr w:type="spellEnd"/>
                             <w:r>
                               <w:rPr>
                                 <w:color w:val="000000" w:themeColor="text1"/>
@@ -5953,21 +5595,12 @@
                                 <w:sz w:val="28"/>
                               </w:rPr>
                             </w:pPr>
-                            <w:proofErr w:type="gramStart"/>
                             <w:r>
                               <w:rPr>
                                 <w:color w:val="000000" w:themeColor="text1"/>
                                 <w:sz w:val="28"/>
                               </w:rPr>
-                              <w:t>end</w:t>
-                            </w:r>
-                            <w:proofErr w:type="gramEnd"/>
-                            <w:r>
-                              <w:rPr>
-                                <w:color w:val="000000" w:themeColor="text1"/>
-                                <w:sz w:val="28"/>
-                              </w:rPr>
-                              <w:t xml:space="preserve"> Loop</w:t>
+                              <w:t>end Loop</w:t>
                             </w:r>
                           </w:p>
                           <w:p>
@@ -7641,15 +7274,14 @@
           <w:color w:val="000000" w:themeColor="text1"/>
         </w:rPr>
       </w:pPr>
-      <w:bookmarkStart w:id="13" w:name="_Toc241724215"/>
-      <w:r>
-        <w:rPr>
-          <w:color w:val="000000" w:themeColor="text1"/>
-        </w:rPr>
-        <w:lastRenderedPageBreak/>
+      <w:bookmarkStart w:id="12" w:name="_Toc241724215"/>
+      <w:r>
+        <w:rPr>
+          <w:color w:val="000000" w:themeColor="text1"/>
+        </w:rPr>
         <w:t>HPCG Design</w:t>
       </w:r>
-      <w:bookmarkEnd w:id="13"/>
+      <w:bookmarkEnd w:id="12"/>
     </w:p>
     <w:p>
       <w:pPr>
@@ -7773,7 +7405,7 @@
                               <w:pStyle w:val="Caption"/>
                               <w:jc w:val="both"/>
                             </w:pPr>
-                            <w:bookmarkStart w:id="14" w:name="_Ref241565106"/>
+                            <w:bookmarkStart w:id="13" w:name="_Ref241565106"/>
                             <w:r>
                               <w:t xml:space="preserve">Figure </w:t>
                             </w:r>
@@ -7785,7 +7417,7 @@
                                 <w:t>2</w:t>
                               </w:r>
                             </w:fldSimple>
-                            <w:bookmarkEnd w:id="14"/>
+                            <w:bookmarkEnd w:id="13"/>
                             <w:r>
                               <w:t>: HPCG Execution Phases.</w:t>
                             </w:r>
@@ -7849,7 +7481,7 @@
                                     <pic:cNvPicPr/>
                                   </pic:nvPicPr>
                                   <pic:blipFill>
-                                    <a:blip r:embed="rId28">
+                                    <a:blip r:embed="rId29">
                                       <a:extLst>
                                         <a:ext uri="{28A0092B-C50C-407E-A947-70E740481C1C}">
                                           <a14:useLocalDpi xmlns:a14="http://schemas.microsoft.com/office/drawing/2010/main" val="0"/>
@@ -7920,21 +7552,12 @@
         </w:rPr>
         <w:t xml:space="preserve">HPCG has a single main program </w:t>
       </w:r>
-      <w:proofErr w:type="spellStart"/>
       <w:r>
         <w:rPr>
           <w:b/>
           <w:color w:val="000000" w:themeColor="text1"/>
         </w:rPr>
-        <w:t>hpcg</w:t>
-      </w:r>
-      <w:proofErr w:type="spellEnd"/>
-      <w:r>
-        <w:rPr>
-          <w:b/>
-          <w:color w:val="000000" w:themeColor="text1"/>
-        </w:rPr>
-        <w:t xml:space="preserve">/testing/main.cpp.  </w:t>
+        <w:t xml:space="preserve">hpcg/testing/main.cpp.  </w:t>
       </w:r>
       <w:r>
         <w:rPr>
@@ -8096,23 +7719,13 @@
         </w:rPr>
         <w:t xml:space="preserve">Call </w:t>
       </w:r>
-      <w:proofErr w:type="spellStart"/>
       <w:r>
         <w:rPr>
           <w:rFonts w:ascii="Times New Roman" w:hAnsi="Times New Roman" w:cs="Times New Roman"/>
           <w:b/>
           <w:color w:val="000000" w:themeColor="text1"/>
         </w:rPr>
-        <w:t>GenerateGeometry</w:t>
-      </w:r>
-      <w:proofErr w:type="spellEnd"/>
-      <w:r>
-        <w:rPr>
-          <w:rFonts w:ascii="Times New Roman" w:hAnsi="Times New Roman" w:cs="Times New Roman"/>
-          <w:b/>
-          <w:color w:val="000000" w:themeColor="text1"/>
-        </w:rPr>
-        <w:t xml:space="preserve"> </w:t>
+        <w:t xml:space="preserve">GenerateGeometry </w:t>
       </w:r>
       <w:r>
         <w:rPr>
@@ -8188,23 +7801,13 @@
         </w:rPr>
         <w:t xml:space="preserve">Call </w:t>
       </w:r>
-      <w:proofErr w:type="spellStart"/>
       <w:r>
         <w:rPr>
           <w:rFonts w:ascii="Times New Roman" w:hAnsi="Times New Roman" w:cs="Times New Roman"/>
           <w:b/>
           <w:color w:val="000000" w:themeColor="text1"/>
         </w:rPr>
-        <w:t>GenerateProblem</w:t>
-      </w:r>
-      <w:proofErr w:type="spellEnd"/>
-      <w:r>
-        <w:rPr>
-          <w:rFonts w:ascii="Times New Roman" w:hAnsi="Times New Roman" w:cs="Times New Roman"/>
-          <w:b/>
-          <w:color w:val="000000" w:themeColor="text1"/>
-        </w:rPr>
-        <w:t xml:space="preserve"> </w:t>
+        <w:t xml:space="preserve">GenerateProblem </w:t>
       </w:r>
       <w:r>
         <w:rPr>
@@ -8261,15 +7864,7 @@
           <w:rFonts w:ascii="Times New Roman" w:hAnsi="Times New Roman" w:cs="Times New Roman"/>
           <w:color w:val="000000" w:themeColor="text1"/>
         </w:rPr>
-        <w:t xml:space="preserve">an exact </w:t>
-      </w:r>
-      <w:r>
-        <w:rPr>
-          <w:rFonts w:ascii="Times New Roman" w:hAnsi="Times New Roman" w:cs="Times New Roman"/>
-          <w:color w:val="000000" w:themeColor="text1"/>
-        </w:rPr>
-        <w:lastRenderedPageBreak/>
-        <w:t xml:space="preserve">solution vector of all 1.0 values, </w:t>
+        <w:t xml:space="preserve">an exact solution vector of all 1.0 values, </w:t>
       </w:r>
       <w:r>
         <w:rPr>
@@ -8342,41 +7937,29 @@
         </w:rPr>
         <w:t xml:space="preserve">Call </w:t>
       </w:r>
-      <w:proofErr w:type="spellStart"/>
       <w:r>
         <w:rPr>
           <w:rFonts w:ascii="Times New Roman" w:hAnsi="Times New Roman" w:cs="Times New Roman"/>
           <w:b/>
           <w:color w:val="000000" w:themeColor="text1"/>
         </w:rPr>
-        <w:t>SetupHalo</w:t>
-      </w:r>
-      <w:proofErr w:type="spellEnd"/>
+        <w:t xml:space="preserve">SetupHalo </w:t>
+      </w:r>
+      <w:r>
+        <w:rPr>
+          <w:rFonts w:ascii="Times New Roman" w:hAnsi="Times New Roman" w:cs="Times New Roman"/>
+          <w:color w:val="000000" w:themeColor="text1"/>
+        </w:rPr>
+        <w:t xml:space="preserve">to setup the halo region needed for efficient exchange of off-processor elements prior to computing the sparse matrix-vector product (called in </w:t>
+      </w:r>
       <w:r>
         <w:rPr>
           <w:rFonts w:ascii="Times New Roman" w:hAnsi="Times New Roman" w:cs="Times New Roman"/>
           <w:b/>
           <w:color w:val="000000" w:themeColor="text1"/>
         </w:rPr>
-        <w:t xml:space="preserve"> </w:t>
-      </w:r>
-      <w:r>
-        <w:rPr>
-          <w:rFonts w:ascii="Times New Roman" w:hAnsi="Times New Roman" w:cs="Times New Roman"/>
-          <w:color w:val="000000" w:themeColor="text1"/>
-        </w:rPr>
-        <w:t xml:space="preserve">to setup the halo region needed for efficient exchange of off-processor elements prior to computing the sparse matrix-vector product (called in </w:t>
-      </w:r>
-      <w:proofErr w:type="spellStart"/>
-      <w:r>
-        <w:rPr>
-          <w:rFonts w:ascii="Times New Roman" w:hAnsi="Times New Roman" w:cs="Times New Roman"/>
-          <w:b/>
-          <w:color w:val="000000" w:themeColor="text1"/>
-        </w:rPr>
         <w:t>ComputeSpMV</w:t>
       </w:r>
-      <w:proofErr w:type="spellEnd"/>
       <w:r>
         <w:rPr>
           <w:rFonts w:ascii="Times New Roman" w:hAnsi="Times New Roman" w:cs="Times New Roman"/>
@@ -8410,7 +7993,6 @@
         </w:rPr>
         <w:t xml:space="preserve">Call </w:t>
       </w:r>
-      <w:proofErr w:type="spellStart"/>
       <w:r>
         <w:rPr>
           <w:rFonts w:ascii="Times New Roman" w:hAnsi="Times New Roman" w:cs="Times New Roman"/>
@@ -8419,7 +8001,6 @@
         </w:rPr>
         <w:t>InitializeSparseCGData</w:t>
       </w:r>
-      <w:proofErr w:type="spellEnd"/>
       <w:r>
         <w:rPr>
           <w:rFonts w:ascii="Times New Roman" w:hAnsi="Times New Roman" w:cs="Times New Roman"/>
@@ -8474,23 +8055,13 @@
         </w:rPr>
         <w:t xml:space="preserve">Call </w:t>
       </w:r>
-      <w:proofErr w:type="spellStart"/>
       <w:r>
         <w:rPr>
           <w:rFonts w:ascii="Times New Roman" w:hAnsi="Times New Roman" w:cs="Times New Roman"/>
           <w:b/>
           <w:color w:val="000000" w:themeColor="text1"/>
         </w:rPr>
-        <w:t>OptimizeProblem</w:t>
-      </w:r>
-      <w:proofErr w:type="spellEnd"/>
-      <w:r>
-        <w:rPr>
-          <w:rFonts w:ascii="Times New Roman" w:hAnsi="Times New Roman" w:cs="Times New Roman"/>
-          <w:b/>
-          <w:color w:val="000000" w:themeColor="text1"/>
-        </w:rPr>
-        <w:t xml:space="preserve"> </w:t>
+        <w:t xml:space="preserve">OptimizeProblem </w:t>
       </w:r>
       <w:r>
         <w:rPr>
@@ -8883,7 +8454,6 @@
         </w:rPr>
         <w:t>Spectral tests (</w:t>
       </w:r>
-      <w:proofErr w:type="spellStart"/>
       <w:r>
         <w:rPr>
           <w:rFonts w:ascii="Times New Roman" w:hAnsi="Times New Roman" w:cs="Times New Roman"/>
@@ -8892,7 +8462,6 @@
         </w:rPr>
         <w:t>CGtest</w:t>
       </w:r>
-      <w:proofErr w:type="spellEnd"/>
       <w:r>
         <w:rPr>
           <w:rFonts w:ascii="Times New Roman" w:hAnsi="Times New Roman" w:cs="Times New Roman"/>
@@ -9034,21 +8603,12 @@
         </w:rPr>
         <w:t>6</w:t>
       </w:r>
-      <w:proofErr w:type="gramStart"/>
-      <w:r>
-        <w:rPr>
-          <w:rFonts w:ascii="Times New Roman" w:hAnsi="Times New Roman" w:cs="Times New Roman"/>
-          <w:color w:val="000000" w:themeColor="text1"/>
-        </w:rPr>
-        <w:t>, …,</w:t>
-      </w:r>
-      <w:proofErr w:type="gramEnd"/>
-      <w:r>
-        <w:rPr>
-          <w:rFonts w:ascii="Times New Roman" w:hAnsi="Times New Roman" w:cs="Times New Roman"/>
-          <w:color w:val="000000" w:themeColor="text1"/>
-        </w:rPr>
-        <w:t xml:space="preserve"> 10</w:t>
+      <w:r>
+        <w:rPr>
+          <w:rFonts w:ascii="Times New Roman" w:hAnsi="Times New Roman" w:cs="Times New Roman"/>
+          <w:color w:val="000000" w:themeColor="text1"/>
+        </w:rPr>
+        <w:t>, …, 10</w:t>
       </w:r>
       <w:r>
         <w:rPr>
@@ -9163,10 +8723,8 @@
           <w:rFonts w:ascii="Times New Roman" w:hAnsi="Times New Roman" w:cs="Times New Roman"/>
           <w:color w:val="000000" w:themeColor="text1"/>
         </w:rPr>
-        <w:lastRenderedPageBreak/>
         <w:t>Symmetry tests (</w:t>
       </w:r>
-      <w:proofErr w:type="spellStart"/>
       <w:r>
         <w:rPr>
           <w:rFonts w:ascii="Times New Roman" w:hAnsi="Times New Roman" w:cs="Times New Roman"/>
@@ -9175,7 +8733,6 @@
         </w:rPr>
         <w:t>Symtest</w:t>
       </w:r>
-      <w:proofErr w:type="spellEnd"/>
       <w:r>
         <w:rPr>
           <w:rFonts w:ascii="Times New Roman" w:hAnsi="Times New Roman" w:cs="Times New Roman"/>
@@ -9251,72 +8808,43 @@
         </w:rPr>
         <w:t xml:space="preserve">and the user implementations of </w:t>
       </w:r>
-      <w:proofErr w:type="spellStart"/>
       <w:r>
         <w:rPr>
           <w:rFonts w:ascii="Times New Roman" w:hAnsi="Times New Roman" w:cs="Times New Roman"/>
           <w:b/>
           <w:color w:val="000000" w:themeColor="text1"/>
         </w:rPr>
-        <w:t>ComputeSPMV</w:t>
-      </w:r>
-      <w:proofErr w:type="spellEnd"/>
+        <w:t xml:space="preserve">ComputeSPMV </w:t>
+      </w:r>
+      <w:r>
+        <w:rPr>
+          <w:rFonts w:ascii="Times New Roman" w:hAnsi="Times New Roman" w:cs="Times New Roman"/>
+          <w:color w:val="000000" w:themeColor="text1"/>
+        </w:rPr>
+        <w:t xml:space="preserve">to apply the matrix </w:t>
+      </w:r>
+      <w:r>
+        <w:rPr>
+          <w:rFonts w:ascii="Times New Roman" w:hAnsi="Times New Roman" w:cs="Times New Roman"/>
+          <w:i/>
+          <w:color w:val="000000" w:themeColor="text1"/>
+        </w:rPr>
+        <w:t xml:space="preserve">A </w:t>
+      </w:r>
+      <w:r>
+        <w:rPr>
+          <w:rFonts w:ascii="Times New Roman" w:hAnsi="Times New Roman" w:cs="Times New Roman"/>
+          <w:color w:val="000000" w:themeColor="text1"/>
+        </w:rPr>
+        <w:t xml:space="preserve"> and </w:t>
+      </w:r>
       <w:r>
         <w:rPr>
           <w:rFonts w:ascii="Times New Roman" w:hAnsi="Times New Roman" w:cs="Times New Roman"/>
           <w:b/>
           <w:color w:val="000000" w:themeColor="text1"/>
         </w:rPr>
-        <w:t xml:space="preserve"> </w:t>
-      </w:r>
-      <w:r>
-        <w:rPr>
-          <w:rFonts w:ascii="Times New Roman" w:hAnsi="Times New Roman" w:cs="Times New Roman"/>
-          <w:color w:val="000000" w:themeColor="text1"/>
-        </w:rPr>
-        <w:t xml:space="preserve">to apply the matrix </w:t>
-      </w:r>
-      <w:proofErr w:type="gramStart"/>
-      <w:r>
-        <w:rPr>
-          <w:rFonts w:ascii="Times New Roman" w:hAnsi="Times New Roman" w:cs="Times New Roman"/>
-          <w:i/>
-          <w:color w:val="000000" w:themeColor="text1"/>
-        </w:rPr>
-        <w:t xml:space="preserve">A </w:t>
-      </w:r>
-      <w:r>
-        <w:rPr>
-          <w:rFonts w:ascii="Times New Roman" w:hAnsi="Times New Roman" w:cs="Times New Roman"/>
-          <w:color w:val="000000" w:themeColor="text1"/>
-        </w:rPr>
-        <w:t xml:space="preserve"> and</w:t>
-      </w:r>
-      <w:proofErr w:type="gramEnd"/>
-      <w:r>
-        <w:rPr>
-          <w:rFonts w:ascii="Times New Roman" w:hAnsi="Times New Roman" w:cs="Times New Roman"/>
-          <w:color w:val="000000" w:themeColor="text1"/>
-        </w:rPr>
-        <w:t xml:space="preserve"> </w:t>
-      </w:r>
-      <w:proofErr w:type="spellStart"/>
-      <w:r>
-        <w:rPr>
-          <w:rFonts w:ascii="Times New Roman" w:hAnsi="Times New Roman" w:cs="Times New Roman"/>
-          <w:b/>
-          <w:color w:val="000000" w:themeColor="text1"/>
-        </w:rPr>
-        <w:t>ComputeSYMGS</w:t>
-      </w:r>
-      <w:proofErr w:type="spellEnd"/>
-      <w:r>
-        <w:rPr>
-          <w:rFonts w:ascii="Times New Roman" w:hAnsi="Times New Roman" w:cs="Times New Roman"/>
-          <w:b/>
-          <w:color w:val="000000" w:themeColor="text1"/>
-        </w:rPr>
-        <w:t xml:space="preserve"> </w:t>
+        <w:t xml:space="preserve">ComputeSYMGS </w:t>
       </w:r>
       <w:r>
         <w:rPr>
@@ -9374,6 +8902,15 @@
         </w:rPr>
         <w:t>Departure from symmetry for SPMV:</w:t>
       </w:r>
+      <w:ins w:id="14" w:author="Piotr Luszczek" w:date="2013-11-11T15:14:00Z">
+        <w:r>
+          <w:rPr>
+            <w:rFonts w:ascii="Times New Roman" w:hAnsi="Times New Roman" w:cs="Times New Roman"/>
+            <w:color w:val="000000" w:themeColor="text1"/>
+          </w:rPr>
+          <w:t>abs</w:t>
+        </w:r>
+      </w:ins>
       <w:r>
         <w:rPr>
           <w:rFonts w:ascii="Times New Roman" w:hAnsi="Times New Roman" w:cs="Times New Roman"/>
@@ -9382,7 +8919,7 @@
         </w:rPr>
         <w:pict w14:anchorId="1FA27A68">
           <v:shape id="_x0000_i1030" type="#_x0000_t75" style="width:1in;height:18pt">
-            <v:imagedata r:id="rId29" o:title=""/>
+            <v:imagedata r:id="rId30" o:title=""/>
           </v:shape>
         </w:pict>
       </w:r>
@@ -9412,6 +8949,15 @@
         </w:rPr>
         <w:t xml:space="preserve">Departure from symmetry for SYMGS: </w:t>
       </w:r>
+      <w:ins w:id="15" w:author="Piotr Luszczek" w:date="2013-11-11T15:14:00Z">
+        <w:r>
+          <w:rPr>
+            <w:rFonts w:ascii="Times New Roman" w:hAnsi="Times New Roman" w:cs="Times New Roman"/>
+            <w:color w:val="000000" w:themeColor="text1"/>
+          </w:rPr>
+          <w:t>abs</w:t>
+        </w:r>
+      </w:ins>
       <w:r>
         <w:rPr>
           <w:rFonts w:ascii="Times New Roman" w:hAnsi="Times New Roman" w:cs="Times New Roman"/>
@@ -9419,8 +8965,8 @@
           <w:position w:val="-10"/>
         </w:rPr>
         <w:pict w14:anchorId="3041BEB4">
-          <v:shape id="_x0000_i1032" type="#_x0000_t75" style="width:96pt;height:18pt">
-            <v:imagedata r:id="rId30" o:title=""/>
+          <v:shape id="_x0000_i1031" type="#_x0000_t75" style="width:96pt;height:18pt">
+            <v:imagedata r:id="rId31" o:title=""/>
           </v:shape>
         </w:pict>
       </w:r>
@@ -9450,23 +8996,13 @@
         </w:rPr>
         <w:t xml:space="preserve">SPMV testing: Using the exact solution vector, we compare the result generated by </w:t>
       </w:r>
-      <w:proofErr w:type="spellStart"/>
       <w:r>
         <w:rPr>
           <w:rFonts w:ascii="Times New Roman" w:hAnsi="Times New Roman" w:cs="Times New Roman"/>
           <w:b/>
           <w:color w:val="000000" w:themeColor="text1"/>
         </w:rPr>
-        <w:t>ComputeSPMV</w:t>
-      </w:r>
-      <w:proofErr w:type="spellEnd"/>
-      <w:r>
-        <w:rPr>
-          <w:rFonts w:ascii="Times New Roman" w:hAnsi="Times New Roman" w:cs="Times New Roman"/>
-          <w:b/>
-          <w:color w:val="000000" w:themeColor="text1"/>
-        </w:rPr>
-        <w:t xml:space="preserve"> </w:t>
+        <w:t xml:space="preserve">ComputeSPMV </w:t>
       </w:r>
       <w:r>
         <w:rPr>
@@ -9939,7 +9475,6 @@
         <w:jc w:val="left"/>
       </w:pPr>
       <w:r>
-        <w:lastRenderedPageBreak/>
         <w:t xml:space="preserve">HPCG </w:t>
       </w:r>
       <w:r>
@@ -10044,7 +9579,10 @@
       <w:bookmarkEnd w:id="17"/>
       <w:bookmarkEnd w:id="18"/>
     </w:p>
-    <w:p/>
+    <w:p>
+      <w:bookmarkStart w:id="19" w:name="_GoBack"/>
+      <w:bookmarkEnd w:id="19"/>
+    </w:p>
     <w:p>
       <w:r>
         <w:t xml:space="preserve">HPCG uses basic spectral properties of the conjugate gradient algorithm in order to confirm that the implementation used in the benchmark has expected behavior.  In particular, for a matrix with </w:t>
@@ -10354,11 +9892,11 @@
         </w:numPr>
         <w:jc w:val="left"/>
       </w:pPr>
-      <w:bookmarkStart w:id="19" w:name="_Toc241724218"/>
+      <w:bookmarkStart w:id="20" w:name="_Toc241724218"/>
       <w:r>
         <w:t>Permitted Transformations and Optimizations</w:t>
       </w:r>
-      <w:bookmarkEnd w:id="19"/>
+      <w:bookmarkEnd w:id="20"/>
     </w:p>
     <w:p/>
     <w:p>
@@ -10422,47 +9960,39 @@
       <w:r>
         <w:t xml:space="preserve">User is allowed to change the coding for </w:t>
       </w:r>
-      <w:proofErr w:type="spellStart"/>
       <w:r>
         <w:rPr>
           <w:b/>
         </w:rPr>
         <w:t>ComputeDOT</w:t>
       </w:r>
-      <w:proofErr w:type="spellEnd"/>
       <w:r>
         <w:t xml:space="preserve">, </w:t>
       </w:r>
-      <w:proofErr w:type="spellStart"/>
       <w:r>
         <w:rPr>
           <w:b/>
         </w:rPr>
         <w:t>ComputeWAXPBY</w:t>
       </w:r>
-      <w:proofErr w:type="spellEnd"/>
       <w:r>
         <w:t xml:space="preserve">, </w:t>
       </w:r>
-      <w:proofErr w:type="spellStart"/>
       <w:r>
         <w:rPr>
           <w:b/>
         </w:rPr>
         <w:t>ComputeSPMV</w:t>
       </w:r>
-      <w:proofErr w:type="spellEnd"/>
       <w:r>
         <w:t xml:space="preserve"> and </w:t>
       </w:r>
-      <w:proofErr w:type="spellStart"/>
       <w:r>
         <w:rPr>
           <w:b/>
         </w:rPr>
         <w:t>ComputeSYMGS</w:t>
       </w:r>
-      <w:proofErr w:type="spellEnd"/>
       <w:r>
         <w:t>.</w:t>
       </w:r>
@@ -10503,11 +10033,11 @@
         </w:numPr>
         <w:jc w:val="left"/>
       </w:pPr>
-      <w:bookmarkStart w:id="20" w:name="_Toc241724219"/>
+      <w:bookmarkStart w:id="21" w:name="_Toc241724219"/>
       <w:r>
         <w:t>How To Report HPCG Benchmark Results</w:t>
       </w:r>
-      <w:bookmarkEnd w:id="20"/>
+      <w:bookmarkEnd w:id="21"/>
     </w:p>
     <w:p/>
     <w:p>
@@ -10515,7 +10045,6 @@
         <w:ind w:left="360"/>
       </w:pPr>
       <w:r>
-        <w:lastRenderedPageBreak/>
         <w:t xml:space="preserve">All results are recorded in the </w:t>
       </w:r>
       <w:r>
@@ -10549,16 +10078,16 @@
       <w:r>
         <w:t xml:space="preserve">The Output </w:t>
       </w:r>
-      <w:commentRangeStart w:id="21"/>
+      <w:commentRangeStart w:id="22"/>
       <w:r>
         <w:t>Results</w:t>
       </w:r>
-      <w:commentRangeEnd w:id="21"/>
+      <w:commentRangeEnd w:id="22"/>
       <w:r>
         <w:rPr>
           <w:rStyle w:val="CommentReference"/>
         </w:rPr>
-        <w:commentReference w:id="21"/>
+        <w:commentReference w:id="22"/>
       </w:r>
       <w:r>
         <w:t>: See generated results after running the benchmark.</w:t>
@@ -10579,11 +10108,11 @@
         </w:numPr>
         <w:jc w:val="left"/>
       </w:pPr>
-      <w:bookmarkStart w:id="22" w:name="_Toc241724220"/>
+      <w:bookmarkStart w:id="23" w:name="_Toc241724220"/>
       <w:r>
         <w:t>FAQs</w:t>
       </w:r>
-      <w:bookmarkEnd w:id="22"/>
+      <w:bookmarkEnd w:id="23"/>
     </w:p>
     <w:p>
       <w:pPr>
@@ -10845,7 +10374,6 @@
         <w:br/>
       </w:r>
       <w:r>
-        <w:lastRenderedPageBreak/>
         <w:t>No.  The loss of convergence rate due to the transformation reflects the trade-off between parallelism and robustness and is considered part of the overhead cost.</w:t>
       </w:r>
     </w:p>
@@ -10861,21 +10389,7 @@
         <w:rPr>
           <w:b/>
         </w:rPr>
-        <w:t xml:space="preserve">The analysis I perform in </w:t>
-      </w:r>
-      <w:proofErr w:type="spellStart"/>
-      <w:r>
-        <w:rPr>
-          <w:b/>
-        </w:rPr>
-        <w:t>OptimizeProblem</w:t>
-      </w:r>
-      <w:proofErr w:type="spellEnd"/>
-      <w:r>
-        <w:rPr>
-          <w:b/>
-        </w:rPr>
-        <w:t xml:space="preserve"> is fairly expens</w:t>
+        <w:t>The analysis I perform in OptimizeProblem is fairly expens</w:t>
       </w:r>
       <w:r>
         <w:rPr>
@@ -10927,11 +10441,11 @@
         </w:numPr>
         <w:jc w:val="left"/>
       </w:pPr>
-      <w:bookmarkStart w:id="23" w:name="_Toc241724221"/>
+      <w:bookmarkStart w:id="24" w:name="_Toc241724221"/>
       <w:r>
         <w:t>Related Work and Future Adaptations</w:t>
       </w:r>
-      <w:bookmarkEnd w:id="23"/>
+      <w:bookmarkEnd w:id="24"/>
     </w:p>
     <w:p>
       <w:pPr>
@@ -11209,7 +10723,7 @@
           <w:szCs w:val="28"/>
         </w:rPr>
       </w:pPr>
-      <w:bookmarkStart w:id="24" w:name="_Toc241724222"/>
+      <w:bookmarkStart w:id="25" w:name="_Toc241724222"/>
       <w:r>
         <w:br w:type="page"/>
       </w:r>
@@ -11224,10 +10738,9 @@
         <w:jc w:val="left"/>
       </w:pPr>
       <w:r>
-        <w:lastRenderedPageBreak/>
         <w:t>Summary and Conclusions</w:t>
       </w:r>
-      <w:bookmarkEnd w:id="24"/>
+      <w:bookmarkEnd w:id="25"/>
     </w:p>
     <w:p>
       <w:pPr>
@@ -11309,12 +10822,11 @@
       <w:r>
         <w:br w:type="page"/>
       </w:r>
-      <w:bookmarkStart w:id="25" w:name="_Toc241724223"/>
-      <w:r>
-        <w:lastRenderedPageBreak/>
+      <w:bookmarkStart w:id="26" w:name="_Toc241724223"/>
+      <w:r>
         <w:t>References</w:t>
       </w:r>
-      <w:bookmarkEnd w:id="25"/>
+      <w:bookmarkEnd w:id="26"/>
     </w:p>
     <w:p/>
     <w:p>
@@ -11336,7 +10848,7 @@
       <w:r>
         <w:fldChar w:fldCharType="separate"/>
       </w:r>
-      <w:bookmarkStart w:id="26" w:name="_ENREF_1"/>
+      <w:bookmarkStart w:id="27" w:name="_ENREF_1"/>
       <w:r>
         <w:rPr>
           <w:noProof/>
@@ -11371,7 +10883,7 @@
         </w:rPr>
         <w:t xml:space="preserve">. 1999; Available from: </w:t>
       </w:r>
-      <w:hyperlink r:id="rId32" w:history="1">
+      <w:hyperlink r:id="rId33" w:history="1">
         <w:r>
           <w:rPr>
             <w:rStyle w:val="Hyperlink"/>
@@ -11389,7 +10901,7 @@
         </w:rPr>
         <w:t>.</w:t>
       </w:r>
-      <w:bookmarkEnd w:id="26"/>
+      <w:bookmarkEnd w:id="27"/>
     </w:p>
     <w:p>
       <w:pPr>
@@ -11401,7 +10913,7 @@
           <w:szCs w:val="24"/>
         </w:rPr>
       </w:pPr>
-      <w:bookmarkStart w:id="27" w:name="_ENREF_2"/>
+      <w:bookmarkStart w:id="28" w:name="_ENREF_2"/>
       <w:r>
         <w:rPr>
           <w:noProof/>
@@ -11461,7 +10973,7 @@
         </w:rPr>
         <w:t>2013, Sandia National Laboratories.</w:t>
       </w:r>
-      <w:bookmarkEnd w:id="27"/>
+      <w:bookmarkEnd w:id="28"/>
     </w:p>
     <w:p>
       <w:pPr>
@@ -11647,15 +11159,14 @@
           <w:color w:val="000000" w:themeColor="text1"/>
         </w:rPr>
       </w:pPr>
-      <w:bookmarkStart w:id="28" w:name="_Toc241724224"/>
-      <w:r>
-        <w:rPr>
-          <w:color w:val="000000" w:themeColor="text1"/>
-        </w:rPr>
-        <w:lastRenderedPageBreak/>
+      <w:bookmarkStart w:id="29" w:name="_Toc241724224"/>
+      <w:r>
+        <w:rPr>
+          <w:color w:val="000000" w:themeColor="text1"/>
+        </w:rPr>
         <w:t>Distribution</w:t>
       </w:r>
-      <w:bookmarkEnd w:id="28"/>
+      <w:bookmarkEnd w:id="29"/>
     </w:p>
     <w:p>
       <w:pPr>
@@ -11729,7 +11240,6 @@
         <w:rPr>
           <w:color w:val="000000" w:themeColor="text1"/>
         </w:rPr>
-        <w:lastRenderedPageBreak/>
         <w:br w:type="page"/>
       </w:r>
     </w:p>
@@ -11741,8 +11251,8 @@
           <w:color w:val="000000" w:themeColor="text1"/>
         </w:rPr>
         <w:sectPr>
-          <w:headerReference w:type="default" r:id="rId33"/>
-          <w:footerReference w:type="default" r:id="rId34"/>
+          <w:headerReference w:type="default" r:id="rId34"/>
+          <w:footerReference w:type="default" r:id="rId35"/>
           <w:pgSz w:w="12240" w:h="15840"/>
           <w:pgMar w:top="1440" w:right="1440" w:bottom="1440" w:left="1440" w:header="720" w:footer="720" w:gutter="0"/>
           <w:cols w:space="720"/>
@@ -12138,7 +11648,7 @@
                     </pic:cNvPicPr>
                   </pic:nvPicPr>
                   <pic:blipFill>
-                    <a:blip r:embed="rId35" cstate="print">
+                    <a:blip r:embed="rId36" cstate="print">
                       <a:extLst>
                         <a:ext uri="{28A0092B-C50C-407E-A947-70E740481C1C}">
                           <a14:useLocalDpi xmlns:a14="http://schemas.microsoft.com/office/drawing/2010/main" val="0"/>
@@ -12171,7 +11681,7 @@
       </w:r>
     </w:p>
     <w:sectPr>
-      <w:footerReference w:type="default" r:id="rId36"/>
+      <w:footerReference w:type="default" r:id="rId37"/>
       <w:pgSz w:w="12240" w:h="15840"/>
       <w:pgMar w:top="1440" w:right="1440" w:bottom="1440" w:left="1440" w:header="720" w:footer="720" w:gutter="0"/>
       <w:cols w:space="720"/>
@@ -12183,7 +11693,7 @@
 
 <file path=word/comments.xml><?xml version="1.0" encoding="utf-8"?>
 <w:comments xmlns:wpc="http://schemas.microsoft.com/office/word/2010/wordprocessingCanvas" xmlns:mo="http://schemas.microsoft.com/office/mac/office/2008/main" xmlns:mc="http://schemas.openxmlformats.org/markup-compatibility/2006" xmlns:mv="urn:schemas-microsoft-com:mac:vml" xmlns:o="urn:schemas-microsoft-com:office:office" xmlns:r="http://schemas.openxmlformats.org/officeDocument/2006/relationships" xmlns:m="http://schemas.openxmlformats.org/officeDocument/2006/math" xmlns:v="urn:schemas-microsoft-com:vml" xmlns:wp14="http://schemas.microsoft.com/office/word/2010/wordprocessingDrawing" xmlns:wp="http://schemas.openxmlformats.org/drawingml/2006/wordprocessingDrawing" xmlns:w10="urn:schemas-microsoft-com:office:word" xmlns:w="http://schemas.openxmlformats.org/wordprocessingml/2006/main" xmlns:w14="http://schemas.microsoft.com/office/word/2010/wordml" xmlns:wpg="http://schemas.microsoft.com/office/word/2010/wordprocessingGroup" xmlns:wpi="http://schemas.microsoft.com/office/word/2010/wordprocessingInk" xmlns:wne="http://schemas.microsoft.com/office/word/2006/wordml" xmlns:wps="http://schemas.microsoft.com/office/word/2010/wordprocessingShape" mc:Ignorable="w14 wp14">
-  <w:comment w:id="21" w:author="Jack Dongarra" w:date="2013-09-25T12:37:00Z" w:initials="JD">
+  <w:comment w:id="22" w:author="Jack Dongarra" w:date="2013-09-25T12:37:00Z" w:initials="JD">
     <w:p>
       <w:pPr>
         <w:pStyle w:val="CommentText"/>
@@ -12349,7 +11859,7 @@
         <w:rStyle w:val="PageNumber"/>
         <w:noProof/>
       </w:rPr>
-      <w:t>9</w:t>
+      <w:t>20</w:t>
     </w:r>
     <w:r>
       <w:rPr>
@@ -16924,7 +16434,7 @@
 </file>
 
 <file path=customXml/itemProps1.xml><?xml version="1.0" encoding="utf-8"?>
-<ds:datastoreItem xmlns:ds="http://schemas.openxmlformats.org/officeDocument/2006/customXml" ds:itemID="{6DC0A09E-206C-F446-A022-002633B13408}">
+<ds:datastoreItem xmlns:ds="http://schemas.openxmlformats.org/officeDocument/2006/customXml" ds:itemID="{3B431DFF-5036-334E-817C-B5D5C40758F1}">
   <ds:schemaRefs>
     <ds:schemaRef ds:uri="http://schemas.openxmlformats.org/officeDocument/2006/bibliography"/>
   </ds:schemaRefs>

</xml_diff>